<commit_message>
Fix variant detail & results page
</commit_message>
<xml_diff>
--- a/Varyant Veritabanı.docx
+++ b/Varyant Veritabanı.docx
@@ -167,42 +167,46 @@
       </w:r>
     </w:p>
     <w:p>
-      <w:pPr>
+      <w:r>
         <w:rPr>
           <w:b/>
           <w:i/>
         </w:rPr>
-      </w:pPr>
+        <w:t xml:space="preserve">Proje </w:t>
+      </w:r>
+      <w:proofErr w:type="spellStart"/>
       <w:r>
         <w:rPr>
           <w:b/>
           <w:i/>
         </w:rPr>
-        <w:t xml:space="preserve">Proje </w:t>
-      </w:r>
-      <w:proofErr w:type="spellStart"/>
+        <w:t>Arayüz</w:t>
+      </w:r>
       <w:r>
         <w:rPr>
           <w:b/>
           <w:i/>
         </w:rPr>
-        <w:t>Arayüzü</w:t>
-      </w:r>
-      <w:proofErr w:type="spellEnd"/>
+        <w:t>ü</w:t>
+      </w:r>
+      <w:proofErr w:type="spellEnd"/>
+      <w:r>
+        <w:br/>
+      </w:r>
     </w:p>
     <w:p>
       <w:pPr>
-        <w:jc w:val="center"/>
-      </w:pPr>
-      <w:r>
-        <w:rPr>
-          <w:noProof/>
-        </w:rPr>
+        <w:rPr>
+          <w:b/>
+          <w:i/>
+        </w:rPr>
+      </w:pPr>
+      <w:r>
         <w:drawing>
-          <wp:inline distT="0" distB="0" distL="0" distR="0" wp14:anchorId="526B8DF7" wp14:editId="03322230">
-            <wp:extent cx="4916658" cy="2298368"/>
-            <wp:effectExtent l="0" t="0" r="0" b="6985"/>
-            <wp:docPr id="1" name="Picture 1" descr="https://lh4.googleusercontent.com/LJstyY_GtFqriyHaHburHZap14nfOcXYFqRcwLPdqXr6H3dc4DtWlpyPjH7vWJsrWD6k7D0DQDRqC7VxMRTppyLqPamtmkiHs9CvXsF54CpvwGQgQmPGZ0YP_xe7a6D9aU8AWtHj6j-XyNC9y3QhwoExcSKssqk246RV3wsE5EbR5ZsYNCRKAVkmMPEPWWMlXNc=s2048"/>
+          <wp:inline distT="0" distB="0" distL="0" distR="0" wp14:anchorId="7676B3B4" wp14:editId="4D6DA102">
+            <wp:extent cx="5943567" cy="2636875"/>
+            <wp:effectExtent l="0" t="0" r="635" b="0"/>
+            <wp:docPr id="1" name="Picture 1"/>
             <wp:cNvGraphicFramePr>
               <a:graphicFrameLocks xmlns:a="http://schemas.openxmlformats.org/drawingml/2006/main" noChangeAspect="1"/>
             </wp:cNvGraphicFramePr>
@@ -210,31 +214,22 @@
               <a:graphicData uri="http://schemas.openxmlformats.org/drawingml/2006/picture">
                 <pic:pic xmlns:pic="http://schemas.openxmlformats.org/drawingml/2006/picture">
                   <pic:nvPicPr>
-                    <pic:cNvPr id="0" name="Picture 1" descr="https://lh4.googleusercontent.com/LJstyY_GtFqriyHaHburHZap14nfOcXYFqRcwLPdqXr6H3dc4DtWlpyPjH7vWJsrWD6k7D0DQDRqC7VxMRTppyLqPamtmkiHs9CvXsF54CpvwGQgQmPGZ0YP_xe7a6D9aU8AWtHj6j-XyNC9y3QhwoExcSKssqk246RV3wsE5EbR5ZsYNCRKAVkmMPEPWWMlXNc=s2048"/>
-                    <pic:cNvPicPr>
-                      <a:picLocks noChangeAspect="1" noChangeArrowheads="1"/>
-                    </pic:cNvPicPr>
+                    <pic:cNvPr id="1" name=""/>
+                    <pic:cNvPicPr/>
                   </pic:nvPicPr>
                   <pic:blipFill rotWithShape="1">
-                    <a:blip r:embed="rId5" cstate="print">
-                      <a:extLst>
-                        <a:ext uri="{28A0092B-C50C-407E-A947-70E740481C1C}">
-                          <a14:useLocalDpi xmlns:a14="http://schemas.microsoft.com/office/drawing/2010/main" val="0"/>
-                        </a:ext>
-                      </a:extLst>
-                    </a:blip>
-                    <a:srcRect l="-82" t="14186" r="3959" b="5940"/>
+                    <a:blip r:embed="rId5"/>
+                    <a:srcRect t="1562" b="1687"/>
                     <a:stretch/>
                   </pic:blipFill>
                   <pic:spPr bwMode="auto">
                     <a:xfrm>
                       <a:off x="0" y="0"/>
-                      <a:ext cx="4932875" cy="2305949"/>
+                      <a:ext cx="5943600" cy="2636890"/>
                     </a:xfrm>
                     <a:prstGeom prst="rect">
                       <a:avLst/>
                     </a:prstGeom>
-                    <a:noFill/>
                     <a:ln>
                       <a:noFill/>
                     </a:ln>
@@ -250,149 +245,224 @@
           </wp:inline>
         </w:drawing>
       </w:r>
+      <w:bookmarkStart w:id="0" w:name="_GoBack"/>
+      <w:bookmarkEnd w:id="0"/>
     </w:p>
     <w:p>
       <w:pPr>
         <w:jc w:val="center"/>
       </w:pPr>
-      <w:r>
-        <w:t xml:space="preserve">Kullanıcı hakkında veri </w:t>
-      </w:r>
-      <w:proofErr w:type="spellStart"/>
-      <w:r>
-        <w:t>toplamak</w:t>
-      </w:r>
-      <w:proofErr w:type="spellEnd"/>
-      <w:r>
-        <w:t xml:space="preserve"> </w:t>
-      </w:r>
-      <w:proofErr w:type="spellStart"/>
-      <w:r>
-        <w:t>istediği</w:t>
-      </w:r>
-      <w:proofErr w:type="spellEnd"/>
-      <w:r>
-        <w:t xml:space="preserve"> </w:t>
-      </w:r>
-      <w:proofErr w:type="spellStart"/>
-      <w:r>
-        <w:t>varyantları</w:t>
-      </w:r>
-      <w:proofErr w:type="spellEnd"/>
-      <w:r>
-        <w:t xml:space="preserve"> </w:t>
-      </w:r>
-      <w:proofErr w:type="spellStart"/>
-      <w:r>
-        <w:t>içeren</w:t>
-      </w:r>
-      <w:proofErr w:type="spellEnd"/>
-      <w:r>
-        <w:t xml:space="preserve"> vcf </w:t>
-      </w:r>
-      <w:proofErr w:type="spellStart"/>
-      <w:r>
-        <w:t>dosyasını</w:t>
-      </w:r>
-      <w:proofErr w:type="spellEnd"/>
-      <w:r>
-        <w:t xml:space="preserve"> </w:t>
-      </w:r>
-      <w:proofErr w:type="spellStart"/>
-      <w:r>
-        <w:t>sisteme</w:t>
-      </w:r>
-      <w:proofErr w:type="spellEnd"/>
-      <w:r>
-        <w:t xml:space="preserve"> </w:t>
-      </w:r>
-      <w:proofErr w:type="spellStart"/>
-      <w:r>
-        <w:t>yükler</w:t>
-      </w:r>
-      <w:proofErr w:type="spellEnd"/>
-      <w:r>
-        <w:t>.</w:t>
-      </w:r>
-      <w:r>
-        <w:t xml:space="preserve"> Dosya </w:t>
-      </w:r>
-      <w:proofErr w:type="spellStart"/>
-      <w:r>
-        <w:t>seç</w:t>
-      </w:r>
-      <w:proofErr w:type="spellEnd"/>
-      <w:r>
-        <w:t xml:space="preserve"> </w:t>
-      </w:r>
-      <w:proofErr w:type="spellStart"/>
-      <w:r>
-        <w:t>butonu</w:t>
-      </w:r>
-      <w:proofErr w:type="spellEnd"/>
-      <w:r>
-        <w:t xml:space="preserve"> </w:t>
-      </w:r>
-      <w:proofErr w:type="spellStart"/>
-      <w:r>
-        <w:t>ile</w:t>
-      </w:r>
-      <w:proofErr w:type="spellEnd"/>
-      <w:r>
-        <w:t xml:space="preserve"> </w:t>
-      </w:r>
-      <w:proofErr w:type="spellStart"/>
-      <w:r>
-        <w:t>gönderilecek</w:t>
-      </w:r>
-      <w:proofErr w:type="spellEnd"/>
-      <w:r>
-        <w:t xml:space="preserve"> vcf dosyası </w:t>
-      </w:r>
-      <w:proofErr w:type="spellStart"/>
-      <w:r>
-        <w:t>lokalden</w:t>
-      </w:r>
-      <w:proofErr w:type="spellEnd"/>
-      <w:r>
-        <w:t xml:space="preserve"> </w:t>
-      </w:r>
-      <w:proofErr w:type="spellStart"/>
-      <w:r>
-        <w:t>seçilir</w:t>
-      </w:r>
-      <w:proofErr w:type="spellEnd"/>
-      <w:r>
-        <w:t xml:space="preserve"> ve </w:t>
-      </w:r>
-      <w:proofErr w:type="spellStart"/>
-      <w:r>
-        <w:t>gönder</w:t>
-      </w:r>
-      <w:proofErr w:type="spellEnd"/>
-      <w:r>
-        <w:t xml:space="preserve"> </w:t>
-      </w:r>
-      <w:proofErr w:type="spellStart"/>
-      <w:r>
-        <w:t>butonuna</w:t>
-      </w:r>
-      <w:proofErr w:type="spellEnd"/>
-      <w:r>
-        <w:t xml:space="preserve"> </w:t>
-      </w:r>
-      <w:proofErr w:type="spellStart"/>
-      <w:r>
-        <w:t>basılır</w:t>
-      </w:r>
-      <w:proofErr w:type="spellEnd"/>
-      <w:r>
-        <w:t>.</w:t>
-      </w:r>
+      <w:proofErr w:type="spellStart"/>
+      <w:r>
+        <w:rPr>
+          <w:i/>
+          <w:sz w:val="20"/>
+        </w:rPr>
+        <w:t>Anasayfa</w:t>
+      </w:r>
+      <w:proofErr w:type="spellEnd"/>
     </w:p>
     <w:p>
       <w:pPr>
         <w:jc w:val="center"/>
+      </w:pPr>
+      <w:r>
+        <w:t xml:space="preserve">Kullanıcı hakkında veri </w:t>
+      </w:r>
+      <w:proofErr w:type="spellStart"/>
+      <w:r>
+        <w:t>toplamak</w:t>
+      </w:r>
+      <w:proofErr w:type="spellEnd"/>
+      <w:r>
+        <w:t xml:space="preserve"> </w:t>
+      </w:r>
+      <w:proofErr w:type="spellStart"/>
+      <w:r>
+        <w:t>istediği</w:t>
+      </w:r>
+      <w:proofErr w:type="spellEnd"/>
+      <w:r>
+        <w:t xml:space="preserve"> </w:t>
+      </w:r>
+      <w:proofErr w:type="spellStart"/>
+      <w:r>
+        <w:t>varyantları</w:t>
+      </w:r>
+      <w:proofErr w:type="spellEnd"/>
+      <w:r>
+        <w:t xml:space="preserve"> </w:t>
+      </w:r>
+      <w:proofErr w:type="spellStart"/>
+      <w:r>
+        <w:t>içeren</w:t>
+      </w:r>
+      <w:proofErr w:type="spellEnd"/>
+      <w:r>
+        <w:t xml:space="preserve"> vcf </w:t>
+      </w:r>
+      <w:proofErr w:type="spellStart"/>
+      <w:r>
+        <w:t>dosyasını</w:t>
+      </w:r>
+      <w:proofErr w:type="spellEnd"/>
+      <w:r>
+        <w:t xml:space="preserve"> </w:t>
+      </w:r>
+      <w:proofErr w:type="spellStart"/>
+      <w:r>
+        <w:t>sisteme</w:t>
+      </w:r>
+      <w:proofErr w:type="spellEnd"/>
+      <w:r>
+        <w:t xml:space="preserve"> </w:t>
+      </w:r>
+      <w:proofErr w:type="spellStart"/>
+      <w:r>
+        <w:t>yükler</w:t>
+      </w:r>
+      <w:proofErr w:type="spellEnd"/>
+      <w:r>
+        <w:t>.</w:t>
+      </w:r>
+      <w:r>
+        <w:t xml:space="preserve"> Dosya </w:t>
+      </w:r>
+      <w:proofErr w:type="spellStart"/>
+      <w:r>
+        <w:t>seç</w:t>
+      </w:r>
+      <w:proofErr w:type="spellEnd"/>
+      <w:r>
+        <w:t xml:space="preserve"> </w:t>
+      </w:r>
+      <w:proofErr w:type="spellStart"/>
+      <w:r>
+        <w:t>butonu</w:t>
+      </w:r>
+      <w:proofErr w:type="spellEnd"/>
+      <w:r>
+        <w:t xml:space="preserve"> </w:t>
+      </w:r>
+      <w:proofErr w:type="spellStart"/>
+      <w:r>
+        <w:t>ile</w:t>
+      </w:r>
+      <w:proofErr w:type="spellEnd"/>
+      <w:r>
+        <w:t xml:space="preserve"> </w:t>
+      </w:r>
+      <w:proofErr w:type="spellStart"/>
+      <w:r>
+        <w:t>gönderilecek</w:t>
+      </w:r>
+      <w:proofErr w:type="spellEnd"/>
+      <w:r>
+        <w:t xml:space="preserve"> vcf dosyası </w:t>
+      </w:r>
+      <w:proofErr w:type="spellStart"/>
+      <w:r>
+        <w:t>lokalden</w:t>
+      </w:r>
+      <w:proofErr w:type="spellEnd"/>
+      <w:r>
+        <w:t xml:space="preserve"> </w:t>
+      </w:r>
+      <w:proofErr w:type="spellStart"/>
+      <w:r>
+        <w:t>seçilir</w:t>
+      </w:r>
+      <w:proofErr w:type="spellEnd"/>
+      <w:r>
+        <w:t xml:space="preserve"> ve </w:t>
+      </w:r>
+      <w:proofErr w:type="spellStart"/>
+      <w:r>
+        <w:t>gönder</w:t>
+      </w:r>
+      <w:proofErr w:type="spellEnd"/>
+      <w:r>
+        <w:t xml:space="preserve"> </w:t>
+      </w:r>
+      <w:proofErr w:type="spellStart"/>
+      <w:r>
+        <w:t>butonuna</w:t>
+      </w:r>
+      <w:proofErr w:type="spellEnd"/>
+      <w:r>
+        <w:t xml:space="preserve"> </w:t>
+      </w:r>
+      <w:proofErr w:type="spellStart"/>
+      <w:r>
+        <w:t>basılır</w:t>
+      </w:r>
+      <w:proofErr w:type="spellEnd"/>
+      <w:r>
+        <w:t>.</w:t>
+      </w:r>
+      <w:r>
+        <w:t xml:space="preserve"> </w:t>
+      </w:r>
+    </w:p>
+    <w:p>
+      <w:pPr>
+        <w:jc w:val="center"/>
+      </w:pPr>
+      <w:r>
+        <w:t>‘</w:t>
+      </w:r>
+      <w:proofErr w:type="spellStart"/>
+      <w:r>
+        <w:t>Dosyayı</w:t>
+      </w:r>
+      <w:proofErr w:type="spellEnd"/>
+      <w:r>
+        <w:t xml:space="preserve"> </w:t>
+      </w:r>
+      <w:proofErr w:type="spellStart"/>
+      <w:r>
+        <w:t>İndir</w:t>
+      </w:r>
+      <w:proofErr w:type="spellEnd"/>
+      <w:r>
+        <w:t xml:space="preserve">’ </w:t>
+      </w:r>
+      <w:proofErr w:type="spellStart"/>
+      <w:r>
+        <w:t>butonuna</w:t>
+      </w:r>
+      <w:proofErr w:type="spellEnd"/>
+      <w:r>
+        <w:t xml:space="preserve"> </w:t>
+      </w:r>
+      <w:proofErr w:type="spellStart"/>
+      <w:r>
+        <w:t>basılarak</w:t>
+      </w:r>
+      <w:proofErr w:type="spellEnd"/>
+      <w:r>
+        <w:t xml:space="preserve"> tablo ‘csv’ </w:t>
+      </w:r>
+      <w:proofErr w:type="spellStart"/>
+      <w:r>
+        <w:t>formatında</w:t>
+      </w:r>
+      <w:proofErr w:type="spellEnd"/>
+      <w:r>
+        <w:t xml:space="preserve"> </w:t>
+      </w:r>
+      <w:proofErr w:type="spellStart"/>
+      <w:r>
+        <w:t>indirilebilir</w:t>
+      </w:r>
+      <w:proofErr w:type="spellEnd"/>
+      <w:r>
+        <w:t>.</w:t>
+      </w:r>
+    </w:p>
+    <w:p>
+      <w:pPr>
+        <w:jc w:val="center"/>
         <w:rPr>
           <w:b/>
           <w:i/>
@@ -400,13 +470,14 @@
       </w:pPr>
       <w:r>
         <w:rPr>
-          <w:noProof/>
+          <w:b/>
+          <w:i/>
         </w:rPr>
         <w:drawing>
-          <wp:inline distT="0" distB="0" distL="0" distR="0" wp14:anchorId="35563CAB" wp14:editId="48622C90">
-            <wp:extent cx="4826000" cy="1439186"/>
-            <wp:effectExtent l="0" t="0" r="0" b="8890"/>
-            <wp:docPr id="2" name="Picture 2" descr="https://lh6.googleusercontent.com/W7q-Gsg4PMKaX_t6-2JO58ubGeh4bNewXii7Ao09lt0wcrO2Krv4yHcda1WN6HRTqEVl9wTEvNEeF7BAUiCVx_yu_F7YrJSdHY5EewnYYTCmSOGDdzxvsr6NNcP0o8p6ygZAmw2uaUcwSwllYxQo43yUujg0zgJvl0kYSWHCSBvy5uqFZye6qBz6UG5cjRRvbpk=s2048"/>
+          <wp:inline distT="0" distB="0" distL="0" distR="0" wp14:anchorId="63D97E85" wp14:editId="41E00E2F">
+            <wp:extent cx="5943600" cy="2688442"/>
+            <wp:effectExtent l="0" t="0" r="0" b="0"/>
+            <wp:docPr id="4" name="Picture 4"/>
             <wp:cNvGraphicFramePr>
               <a:graphicFrameLocks xmlns:a="http://schemas.openxmlformats.org/drawingml/2006/main" noChangeAspect="1"/>
             </wp:cNvGraphicFramePr>
@@ -414,31 +485,22 @@
               <a:graphicData uri="http://schemas.openxmlformats.org/drawingml/2006/picture">
                 <pic:pic xmlns:pic="http://schemas.openxmlformats.org/drawingml/2006/picture">
                   <pic:nvPicPr>
-                    <pic:cNvPr id="0" name="Picture 3" descr="https://lh6.googleusercontent.com/W7q-Gsg4PMKaX_t6-2JO58ubGeh4bNewXii7Ao09lt0wcrO2Krv4yHcda1WN6HRTqEVl9wTEvNEeF7BAUiCVx_yu_F7YrJSdHY5EewnYYTCmSOGDdzxvsr6NNcP0o8p6ygZAmw2uaUcwSwllYxQo43yUujg0zgJvl0kYSWHCSBvy5uqFZye6qBz6UG5cjRRvbpk=s2048"/>
-                    <pic:cNvPicPr>
-                      <a:picLocks noChangeAspect="1" noChangeArrowheads="1"/>
-                    </pic:cNvPicPr>
+                    <pic:cNvPr id="1" name=""/>
+                    <pic:cNvPicPr/>
                   </pic:nvPicPr>
                   <pic:blipFill rotWithShape="1">
-                    <a:blip r:embed="rId6" cstate="print">
-                      <a:extLst>
-                        <a:ext uri="{28A0092B-C50C-407E-A947-70E740481C1C}">
-                          <a14:useLocalDpi xmlns:a14="http://schemas.microsoft.com/office/drawing/2010/main" val="0"/>
-                        </a:ext>
-                      </a:extLst>
-                    </a:blip>
-                    <a:srcRect t="14483" r="4040" b="34650"/>
+                    <a:blip r:embed="rId6"/>
+                    <a:srcRect t="1172"/>
                     <a:stretch/>
                   </pic:blipFill>
                   <pic:spPr bwMode="auto">
                     <a:xfrm>
                       <a:off x="0" y="0"/>
-                      <a:ext cx="4833963" cy="1441561"/>
+                      <a:ext cx="5943600" cy="2688442"/>
                     </a:xfrm>
                     <a:prstGeom prst="rect">
                       <a:avLst/>
                     </a:prstGeom>
-                    <a:noFill/>
                     <a:ln>
                       <a:noFill/>
                     </a:ln>
@@ -454,230 +516,138 @@
           </wp:inline>
         </w:drawing>
       </w:r>
-      <w:bookmarkStart w:id="0" w:name="_GoBack"/>
-      <w:bookmarkEnd w:id="0"/>
     </w:p>
     <w:p>
       <w:pPr>
         <w:jc w:val="center"/>
-        <w:rPr>
-          <w:i/>
-        </w:rPr>
-      </w:pPr>
-      <w:proofErr w:type="spellStart"/>
-      <w:r>
-        <w:rPr>
-          <w:i/>
-        </w:rPr>
+      </w:pPr>
+      <w:proofErr w:type="spellStart"/>
+      <w:r>
         <w:t>Sisteme</w:t>
       </w:r>
       <w:proofErr w:type="spellEnd"/>
       <w:r>
-        <w:rPr>
-          <w:i/>
-        </w:rPr>
-        <w:t xml:space="preserve"> </w:t>
-      </w:r>
-      <w:proofErr w:type="spellStart"/>
-      <w:r>
-        <w:rPr>
-          <w:i/>
-        </w:rPr>
+        <w:t xml:space="preserve"> </w:t>
+      </w:r>
+      <w:proofErr w:type="spellStart"/>
+      <w:r>
         <w:t>yüklenen</w:t>
       </w:r>
       <w:proofErr w:type="spellEnd"/>
       <w:r>
-        <w:rPr>
-          <w:i/>
-        </w:rPr>
         <w:t xml:space="preserve"> vcf </w:t>
       </w:r>
       <w:proofErr w:type="spellStart"/>
       <w:r>
-        <w:rPr>
-          <w:i/>
-        </w:rPr>
         <w:t>dosyasındaki</w:t>
       </w:r>
       <w:proofErr w:type="spellEnd"/>
       <w:r>
-        <w:rPr>
-          <w:i/>
-        </w:rPr>
         <w:t xml:space="preserve"> her </w:t>
       </w:r>
       <w:proofErr w:type="spellStart"/>
       <w:r>
-        <w:rPr>
-          <w:i/>
-        </w:rPr>
         <w:t>bir</w:t>
       </w:r>
       <w:proofErr w:type="spellEnd"/>
       <w:r>
-        <w:rPr>
-          <w:i/>
-        </w:rPr>
-        <w:t xml:space="preserve"> </w:t>
-      </w:r>
-      <w:proofErr w:type="spellStart"/>
-      <w:r>
-        <w:rPr>
-          <w:i/>
-        </w:rPr>
-        <w:t>varyantiçin</w:t>
-      </w:r>
-      <w:proofErr w:type="spellEnd"/>
-      <w:r>
-        <w:rPr>
-          <w:i/>
-        </w:rPr>
-        <w:t xml:space="preserve"> </w:t>
-      </w:r>
-      <w:proofErr w:type="spellStart"/>
-      <w:r>
-        <w:rPr>
-          <w:i/>
-        </w:rPr>
+        <w:t xml:space="preserve"> </w:t>
+      </w:r>
+      <w:r>
+        <w:t xml:space="preserve">variant </w:t>
+      </w:r>
+      <w:r>
+        <w:t xml:space="preserve">için </w:t>
+      </w:r>
+      <w:proofErr w:type="spellStart"/>
+      <w:r>
         <w:t>veritabanları</w:t>
       </w:r>
       <w:proofErr w:type="spellEnd"/>
       <w:r>
-        <w:rPr>
-          <w:i/>
-        </w:rPr>
-        <w:t xml:space="preserve"> </w:t>
-      </w:r>
-      <w:proofErr w:type="spellStart"/>
-      <w:r>
-        <w:rPr>
-          <w:i/>
-        </w:rPr>
+        <w:t xml:space="preserve"> </w:t>
+      </w:r>
+      <w:proofErr w:type="spellStart"/>
+      <w:r>
         <w:t>taranır</w:t>
       </w:r>
       <w:proofErr w:type="spellEnd"/>
       <w:r>
-        <w:rPr>
-          <w:i/>
-        </w:rPr>
         <w:t xml:space="preserve"> ve </w:t>
       </w:r>
       <w:proofErr w:type="spellStart"/>
       <w:r>
-        <w:rPr>
-          <w:i/>
-        </w:rPr>
         <w:t>sonuçlar</w:t>
       </w:r>
       <w:proofErr w:type="spellEnd"/>
       <w:r>
-        <w:rPr>
-          <w:i/>
-        </w:rPr>
-        <w:t xml:space="preserve"> </w:t>
-      </w:r>
-      <w:proofErr w:type="spellStart"/>
-      <w:r>
-        <w:rPr>
-          <w:i/>
-        </w:rPr>
+        <w:t xml:space="preserve"> </w:t>
+      </w:r>
+      <w:proofErr w:type="spellStart"/>
+      <w:r>
         <w:t>listelenir</w:t>
       </w:r>
       <w:proofErr w:type="spellEnd"/>
       <w:r>
-        <w:rPr>
-          <w:i/>
-        </w:rPr>
-        <w:t>.</w:t>
-      </w:r>
-      <w:r>
-        <w:rPr>
-          <w:i/>
-        </w:rPr>
-        <w:t xml:space="preserve"> </w:t>
-      </w:r>
-      <w:proofErr w:type="spellStart"/>
-      <w:r>
-        <w:rPr>
-          <w:i/>
-        </w:rPr>
-        <w:t>Arama</w:t>
-      </w:r>
-      <w:proofErr w:type="spellEnd"/>
-      <w:r>
-        <w:rPr>
-          <w:i/>
-        </w:rPr>
-        <w:t xml:space="preserve"> </w:t>
-      </w:r>
-      <w:proofErr w:type="spellStart"/>
-      <w:r>
-        <w:rPr>
-          <w:i/>
-        </w:rPr>
-        <w:t>sonuçlarının</w:t>
-      </w:r>
-      <w:proofErr w:type="spellEnd"/>
-      <w:r>
-        <w:rPr>
-          <w:i/>
-        </w:rPr>
-        <w:t xml:space="preserve"> </w:t>
-      </w:r>
-      <w:proofErr w:type="spellStart"/>
-      <w:r>
-        <w:rPr>
-          <w:i/>
-        </w:rPr>
-        <w:t>üzerine</w:t>
-      </w:r>
-      <w:proofErr w:type="spellEnd"/>
-      <w:r>
-        <w:rPr>
-          <w:i/>
-        </w:rPr>
-        <w:t xml:space="preserve"> </w:t>
-      </w:r>
-      <w:proofErr w:type="spellStart"/>
-      <w:r>
-        <w:rPr>
-          <w:i/>
-        </w:rPr>
+        <w:t xml:space="preserve">. </w:t>
+      </w:r>
+      <w:r>
+        <w:t xml:space="preserve">Detaylı </w:t>
+      </w:r>
+      <w:proofErr w:type="spellStart"/>
+      <w:r>
+        <w:t>görüntülenmek</w:t>
+      </w:r>
+      <w:proofErr w:type="spellEnd"/>
+      <w:r>
+        <w:t xml:space="preserve"> </w:t>
+      </w:r>
+      <w:proofErr w:type="spellStart"/>
+      <w:r>
+        <w:t>istenirse</w:t>
+      </w:r>
+      <w:proofErr w:type="spellEnd"/>
+      <w:r>
+        <w:t xml:space="preserve"> ‘</w:t>
+      </w:r>
+      <w:proofErr w:type="spellStart"/>
+      <w:r>
+        <w:t>Görüntüle</w:t>
+      </w:r>
+      <w:proofErr w:type="spellEnd"/>
+      <w:r>
+        <w:t xml:space="preserve">’ </w:t>
+      </w:r>
+      <w:proofErr w:type="spellStart"/>
+      <w:r>
+        <w:t>linkine</w:t>
+      </w:r>
+      <w:proofErr w:type="spellEnd"/>
+      <w:r>
+        <w:t xml:space="preserve"> </w:t>
+      </w:r>
+      <w:proofErr w:type="spellStart"/>
+      <w:r>
         <w:t>tıklanarak</w:t>
       </w:r>
       <w:proofErr w:type="spellEnd"/>
       <w:r>
-        <w:rPr>
-          <w:i/>
-        </w:rPr>
         <w:t xml:space="preserve"> ilgili </w:t>
       </w:r>
       <w:proofErr w:type="spellStart"/>
       <w:r>
-        <w:rPr>
-          <w:i/>
-        </w:rPr>
         <w:t>sayfaya</w:t>
       </w:r>
       <w:proofErr w:type="spellEnd"/>
       <w:r>
-        <w:rPr>
-          <w:i/>
-        </w:rPr>
-        <w:t xml:space="preserve"> </w:t>
-      </w:r>
-      <w:proofErr w:type="spellStart"/>
-      <w:r>
-        <w:rPr>
-          <w:i/>
-        </w:rPr>
+        <w:t xml:space="preserve"> </w:t>
+      </w:r>
+      <w:proofErr w:type="spellStart"/>
+      <w:r>
         <w:t>gidilir</w:t>
       </w:r>
       <w:proofErr w:type="spellEnd"/>
       <w:r>
-        <w:rPr>
-          <w:i/>
-        </w:rPr>
         <w:t>.</w:t>
       </w:r>
     </w:p>
@@ -685,10 +655,114 @@
       <w:pPr>
         <w:jc w:val="center"/>
         <w:rPr>
-          <w:b/>
-          <w:i/>
-        </w:rPr>
-      </w:pPr>
+          <w:i/>
+        </w:rPr>
+      </w:pPr>
+      <w:r>
+        <w:rPr>
+          <w:i/>
+        </w:rPr>
+        <w:lastRenderedPageBreak/>
+        <w:t xml:space="preserve">Her </w:t>
+      </w:r>
+      <w:proofErr w:type="spellStart"/>
+      <w:r>
+        <w:rPr>
+          <w:i/>
+        </w:rPr>
+        <w:t>bir</w:t>
+      </w:r>
+      <w:proofErr w:type="spellEnd"/>
+      <w:r>
+        <w:rPr>
+          <w:i/>
+        </w:rPr>
+        <w:t xml:space="preserve"> </w:t>
+      </w:r>
+      <w:proofErr w:type="spellStart"/>
+      <w:r>
+        <w:rPr>
+          <w:i/>
+        </w:rPr>
+        <w:t>varyant</w:t>
+      </w:r>
+      <w:proofErr w:type="spellEnd"/>
+      <w:r>
+        <w:rPr>
+          <w:i/>
+        </w:rPr>
+        <w:t xml:space="preserve"> için detaylı veri tablo ve </w:t>
+      </w:r>
+      <w:proofErr w:type="spellStart"/>
+      <w:r>
+        <w:rPr>
+          <w:i/>
+        </w:rPr>
+        <w:t>listeler</w:t>
+      </w:r>
+      <w:proofErr w:type="spellEnd"/>
+      <w:r>
+        <w:rPr>
+          <w:i/>
+        </w:rPr>
+        <w:t xml:space="preserve"> </w:t>
+      </w:r>
+      <w:proofErr w:type="spellStart"/>
+      <w:r>
+        <w:rPr>
+          <w:i/>
+        </w:rPr>
+        <w:t>halinde</w:t>
+      </w:r>
+      <w:proofErr w:type="spellEnd"/>
+      <w:r>
+        <w:rPr>
+          <w:i/>
+        </w:rPr>
+        <w:t xml:space="preserve"> ayrı </w:t>
+      </w:r>
+      <w:proofErr w:type="spellStart"/>
+      <w:r>
+        <w:rPr>
+          <w:i/>
+        </w:rPr>
+        <w:t>bir</w:t>
+      </w:r>
+      <w:proofErr w:type="spellEnd"/>
+      <w:r>
+        <w:rPr>
+          <w:i/>
+        </w:rPr>
+        <w:t xml:space="preserve"> </w:t>
+      </w:r>
+      <w:proofErr w:type="spellStart"/>
+      <w:r>
+        <w:rPr>
+          <w:i/>
+        </w:rPr>
+        <w:t>sayfada</w:t>
+      </w:r>
+      <w:proofErr w:type="spellEnd"/>
+      <w:r>
+        <w:rPr>
+          <w:i/>
+        </w:rPr>
+        <w:t xml:space="preserve"> </w:t>
+      </w:r>
+      <w:proofErr w:type="spellStart"/>
+      <w:r>
+        <w:rPr>
+          <w:i/>
+        </w:rPr>
+        <w:t>bulunur</w:t>
+      </w:r>
+      <w:proofErr w:type="spellEnd"/>
+      <w:r>
+        <w:rPr>
+          <w:i/>
+        </w:rPr>
+        <w:t xml:space="preserve">. </w:t>
+      </w:r>
     </w:p>
     <w:p>
       <w:pPr>
@@ -698,16 +772,25 @@
           <w:i/>
         </w:rPr>
       </w:pPr>
-      <w:r>
-        <w:rPr>
-          <w:noProof/>
-        </w:rPr>
-        <w:lastRenderedPageBreak/>
+    </w:p>
+    <w:p>
+      <w:pPr>
+        <w:jc w:val="center"/>
+        <w:rPr>
+          <w:b/>
+          <w:i/>
+        </w:rPr>
+      </w:pPr>
+      <w:r>
+        <w:rPr>
+          <w:b/>
+          <w:i/>
+        </w:rPr>
         <w:drawing>
-          <wp:inline distT="0" distB="0" distL="0" distR="0" wp14:anchorId="795462E1" wp14:editId="35625863">
-            <wp:extent cx="4754880" cy="2186028"/>
-            <wp:effectExtent l="0" t="0" r="7620" b="5080"/>
-            <wp:docPr id="3" name="Picture 3" descr="https://lh3.googleusercontent.com/wBEEYPRC0AR_zm053iwuMvqjfon3fQkRJN2p8gos-CRi--zNwtDCSUUJXrGb_RKB7cIca6vEaoIJaBS713D9ZSpVvOCOLdzcwjfNzQ36bVayrE78UN-RwJvdB0X2BD3TOpqF4jGftbTRiY9UOKB4K3wyzdCqm41wEqE0JF583ZLP04XLF8fpryejxS0-efZGeUQ=s2048"/>
+          <wp:inline distT="0" distB="0" distL="0" distR="0" wp14:anchorId="684FFC87" wp14:editId="21D3E31E">
+            <wp:extent cx="5943600" cy="2698130"/>
+            <wp:effectExtent l="0" t="0" r="0" b="6985"/>
+            <wp:docPr id="6" name="Picture 6"/>
             <wp:cNvGraphicFramePr>
               <a:graphicFrameLocks xmlns:a="http://schemas.openxmlformats.org/drawingml/2006/main" noChangeAspect="1"/>
             </wp:cNvGraphicFramePr>
@@ -715,31 +798,22 @@
               <a:graphicData uri="http://schemas.openxmlformats.org/drawingml/2006/picture">
                 <pic:pic xmlns:pic="http://schemas.openxmlformats.org/drawingml/2006/picture">
                   <pic:nvPicPr>
-                    <pic:cNvPr id="0" name="Picture 5" descr="https://lh3.googleusercontent.com/wBEEYPRC0AR_zm053iwuMvqjfon3fQkRJN2p8gos-CRi--zNwtDCSUUJXrGb_RKB7cIca6vEaoIJaBS713D9ZSpVvOCOLdzcwjfNzQ36bVayrE78UN-RwJvdB0X2BD3TOpqF4jGftbTRiY9UOKB4K3wyzdCqm41wEqE0JF583ZLP04XLF8fpryejxS0-efZGeUQ=s2048"/>
-                    <pic:cNvPicPr>
-                      <a:picLocks noChangeAspect="1" noChangeArrowheads="1"/>
-                    </pic:cNvPicPr>
+                    <pic:cNvPr id="1" name=""/>
+                    <pic:cNvPicPr/>
                   </pic:nvPicPr>
                   <pic:blipFill rotWithShape="1">
-                    <a:blip r:embed="rId7" cstate="print">
-                      <a:extLst>
-                        <a:ext uri="{28A0092B-C50C-407E-A947-70E740481C1C}">
-                          <a14:useLocalDpi xmlns:a14="http://schemas.microsoft.com/office/drawing/2010/main" val="0"/>
-                        </a:ext>
-                      </a:extLst>
-                    </a:blip>
-                    <a:srcRect t="13895" r="1747" b="5810"/>
+                    <a:blip r:embed="rId7"/>
+                    <a:srcRect t="1552"/>
                     <a:stretch/>
                   </pic:blipFill>
                   <pic:spPr bwMode="auto">
                     <a:xfrm>
                       <a:off x="0" y="0"/>
-                      <a:ext cx="4771740" cy="2193779"/>
+                      <a:ext cx="5943600" cy="2698130"/>
                     </a:xfrm>
                     <a:prstGeom prst="rect">
                       <a:avLst/>
                     </a:prstGeom>
-                    <a:noFill/>
                     <a:ln>
                       <a:noFill/>
                     </a:ln>
@@ -758,300 +832,6 @@
     </w:p>
     <w:p>
       <w:pPr>
-        <w:jc w:val="center"/>
-        <w:rPr>
-          <w:i/>
-        </w:rPr>
-      </w:pPr>
-      <w:r>
-        <w:rPr>
-          <w:i/>
-        </w:rPr>
-        <w:t xml:space="preserve">Her </w:t>
-      </w:r>
-      <w:proofErr w:type="spellStart"/>
-      <w:r>
-        <w:rPr>
-          <w:i/>
-        </w:rPr>
-        <w:t>bir</w:t>
-      </w:r>
-      <w:proofErr w:type="spellEnd"/>
-      <w:r>
-        <w:rPr>
-          <w:i/>
-        </w:rPr>
-        <w:t xml:space="preserve"> </w:t>
-      </w:r>
-      <w:proofErr w:type="spellStart"/>
-      <w:r>
-        <w:rPr>
-          <w:i/>
-        </w:rPr>
-        <w:t>varyant</w:t>
-      </w:r>
-      <w:proofErr w:type="spellEnd"/>
-      <w:r>
-        <w:rPr>
-          <w:i/>
-        </w:rPr>
-        <w:t xml:space="preserve"> için detaylı veri tablo ve </w:t>
-      </w:r>
-      <w:proofErr w:type="spellStart"/>
-      <w:r>
-        <w:rPr>
-          <w:i/>
-        </w:rPr>
-        <w:t>listeler</w:t>
-      </w:r>
-      <w:proofErr w:type="spellEnd"/>
-      <w:r>
-        <w:rPr>
-          <w:i/>
-        </w:rPr>
-        <w:t xml:space="preserve"> </w:t>
-      </w:r>
-      <w:proofErr w:type="spellStart"/>
-      <w:r>
-        <w:rPr>
-          <w:i/>
-        </w:rPr>
-        <w:t>halinde</w:t>
-      </w:r>
-      <w:proofErr w:type="spellEnd"/>
-      <w:r>
-        <w:rPr>
-          <w:i/>
-        </w:rPr>
-        <w:t xml:space="preserve"> ayrı </w:t>
-      </w:r>
-      <w:proofErr w:type="spellStart"/>
-      <w:r>
-        <w:rPr>
-          <w:i/>
-        </w:rPr>
-        <w:t>bir</w:t>
-      </w:r>
-      <w:proofErr w:type="spellEnd"/>
-      <w:r>
-        <w:rPr>
-          <w:i/>
-        </w:rPr>
-        <w:t xml:space="preserve"> </w:t>
-      </w:r>
-      <w:proofErr w:type="spellStart"/>
-      <w:r>
-        <w:rPr>
-          <w:i/>
-        </w:rPr>
-        <w:t>sayfada</w:t>
-      </w:r>
-      <w:proofErr w:type="spellEnd"/>
-      <w:r>
-        <w:rPr>
-          <w:i/>
-        </w:rPr>
-        <w:t xml:space="preserve"> </w:t>
-      </w:r>
-      <w:proofErr w:type="spellStart"/>
-      <w:r>
-        <w:rPr>
-          <w:i/>
-        </w:rPr>
-        <w:t>bulunur</w:t>
-      </w:r>
-      <w:proofErr w:type="spellEnd"/>
-      <w:r>
-        <w:rPr>
-          <w:i/>
-        </w:rPr>
-        <w:t xml:space="preserve">. Sol alt </w:t>
-      </w:r>
-      <w:proofErr w:type="spellStart"/>
-      <w:r>
-        <w:rPr>
-          <w:i/>
-        </w:rPr>
-        <w:t>taraftaki</w:t>
-      </w:r>
-      <w:proofErr w:type="spellEnd"/>
-      <w:r>
-        <w:rPr>
-          <w:i/>
-        </w:rPr>
-        <w:t xml:space="preserve"> toggle </w:t>
-      </w:r>
-      <w:proofErr w:type="spellStart"/>
-      <w:r>
-        <w:rPr>
-          <w:i/>
-        </w:rPr>
-        <w:t>buton</w:t>
-      </w:r>
-      <w:proofErr w:type="spellEnd"/>
-      <w:r>
-        <w:rPr>
-          <w:i/>
-        </w:rPr>
-        <w:t xml:space="preserve"> </w:t>
-      </w:r>
-      <w:proofErr w:type="spellStart"/>
-      <w:r>
-        <w:rPr>
-          <w:i/>
-        </w:rPr>
-        <w:t>ile</w:t>
-      </w:r>
-      <w:proofErr w:type="spellEnd"/>
-      <w:r>
-        <w:rPr>
-          <w:i/>
-        </w:rPr>
-        <w:t xml:space="preserve"> </w:t>
-      </w:r>
-      <w:proofErr w:type="spellStart"/>
-      <w:r>
-        <w:rPr>
-          <w:i/>
-        </w:rPr>
-        <w:t>görüntülenmek</w:t>
-      </w:r>
-      <w:proofErr w:type="spellEnd"/>
-      <w:r>
-        <w:rPr>
-          <w:i/>
-        </w:rPr>
-        <w:t xml:space="preserve"> </w:t>
-      </w:r>
-      <w:proofErr w:type="spellStart"/>
-      <w:r>
-        <w:rPr>
-          <w:i/>
-        </w:rPr>
-        <w:t>istenen</w:t>
-      </w:r>
-      <w:proofErr w:type="spellEnd"/>
-      <w:r>
-        <w:rPr>
-          <w:i/>
-        </w:rPr>
-        <w:t xml:space="preserve"> </w:t>
-      </w:r>
-      <w:proofErr w:type="spellStart"/>
-      <w:r>
-        <w:rPr>
-          <w:i/>
-        </w:rPr>
-        <w:t>sütunlar</w:t>
-      </w:r>
-      <w:proofErr w:type="spellEnd"/>
-      <w:r>
-        <w:rPr>
-          <w:i/>
-        </w:rPr>
-        <w:t xml:space="preserve"> </w:t>
-      </w:r>
-      <w:proofErr w:type="spellStart"/>
-      <w:r>
-        <w:rPr>
-          <w:i/>
-        </w:rPr>
-        <w:t>filtrelenir</w:t>
-      </w:r>
-      <w:proofErr w:type="spellEnd"/>
-      <w:r>
-        <w:rPr>
-          <w:i/>
-        </w:rPr>
-        <w:t xml:space="preserve"> ve </w:t>
-      </w:r>
-      <w:proofErr w:type="spellStart"/>
-      <w:r>
-        <w:rPr>
-          <w:i/>
-        </w:rPr>
-        <w:t>arama</w:t>
-      </w:r>
-      <w:proofErr w:type="spellEnd"/>
-      <w:r>
-        <w:rPr>
-          <w:i/>
-        </w:rPr>
-        <w:t xml:space="preserve"> </w:t>
-      </w:r>
-      <w:proofErr w:type="spellStart"/>
-      <w:r>
-        <w:rPr>
-          <w:i/>
-        </w:rPr>
-        <w:t>filtresiyle</w:t>
-      </w:r>
-      <w:proofErr w:type="spellEnd"/>
-      <w:r>
-        <w:rPr>
-          <w:i/>
-        </w:rPr>
-        <w:t xml:space="preserve"> </w:t>
-      </w:r>
-      <w:proofErr w:type="spellStart"/>
-      <w:r>
-        <w:rPr>
-          <w:i/>
-        </w:rPr>
-        <w:t>istenen</w:t>
-      </w:r>
-      <w:proofErr w:type="spellEnd"/>
-      <w:r>
-        <w:rPr>
-          <w:i/>
-        </w:rPr>
-        <w:t xml:space="preserve"> </w:t>
-      </w:r>
-      <w:proofErr w:type="spellStart"/>
-      <w:r>
-        <w:rPr>
-          <w:i/>
-        </w:rPr>
-        <w:t>bir</w:t>
-      </w:r>
-      <w:proofErr w:type="spellEnd"/>
-      <w:r>
-        <w:rPr>
-          <w:i/>
-        </w:rPr>
-        <w:t xml:space="preserve"> </w:t>
-      </w:r>
-      <w:proofErr w:type="spellStart"/>
-      <w:r>
-        <w:rPr>
-          <w:i/>
-        </w:rPr>
-        <w:t>özellik</w:t>
-      </w:r>
-      <w:proofErr w:type="spellEnd"/>
-      <w:r>
-        <w:rPr>
-          <w:i/>
-        </w:rPr>
-        <w:t xml:space="preserve"> </w:t>
-      </w:r>
-      <w:proofErr w:type="spellStart"/>
-      <w:r>
-        <w:rPr>
-          <w:i/>
-        </w:rPr>
-        <w:t>aranabilir</w:t>
-      </w:r>
-      <w:proofErr w:type="spellEnd"/>
-      <w:r>
-        <w:rPr>
-          <w:i/>
-        </w:rPr>
-        <w:t>.</w:t>
-      </w:r>
-    </w:p>
-    <w:p>
-      <w:pPr>
         <w:rPr>
           <w:b/>
           <w:i/>
@@ -1189,21 +969,10 @@
         </w:r>
       </w:hyperlink>
       <w:r>
-        <w:t xml:space="preserve">(3.10), </w:t>
-      </w:r>
-      <w:hyperlink r:id="rId11" w:history="1">
-        <w:r>
-          <w:rPr>
-            <w:rStyle w:val="Hyperlink"/>
-          </w:rPr>
-          <w:t>java</w:t>
-        </w:r>
-      </w:hyperlink>
-      <w:r>
-        <w:t xml:space="preserve"> ve 7-zip</w:t>
-      </w:r>
-      <w:r>
-        <w:t xml:space="preserve"> </w:t>
+        <w:t>(3.10</w:t>
+      </w:r>
+      <w:r>
+        <w:t xml:space="preserve">) </w:t>
       </w:r>
       <w:proofErr w:type="spellStart"/>
       <w:r>
@@ -1219,7 +988,10 @@
       </w:r>
       <w:proofErr w:type="spellEnd"/>
       <w:r>
-        <w:t xml:space="preserve">. </w:t>
+        <w:t>.</w:t>
+      </w:r>
+      <w:r>
+        <w:t xml:space="preserve"> </w:t>
       </w:r>
     </w:p>
     <w:p>
@@ -1427,7 +1199,10 @@
       </w:r>
       <w:proofErr w:type="spellEnd"/>
       <w:r>
-        <w:t xml:space="preserve">. </w:t>
+        <w:t>.</w:t>
+      </w:r>
+      <w:r>
+        <w:t xml:space="preserve"> </w:t>
       </w:r>
     </w:p>
     <w:p>
@@ -1439,7 +1214,7 @@
         </w:numPr>
       </w:pPr>
       <w:r>
-        <w:t>Yine ‘</w:t>
+        <w:t>‘</w:t>
       </w:r>
       <w:proofErr w:type="spellStart"/>
       <w:r>
@@ -1451,154 +1226,59 @@
       </w:r>
       <w:proofErr w:type="spellStart"/>
       <w:r>
-        <w:t>dosyasına</w:t>
-      </w:r>
-      <w:proofErr w:type="spellEnd"/>
-      <w:r>
-        <w:t xml:space="preserve"> </w:t>
-      </w:r>
-      <w:proofErr w:type="spellStart"/>
-      <w:r>
-        <w:t>dbNSFP</w:t>
-      </w:r>
-      <w:proofErr w:type="spellEnd"/>
-      <w:r>
-        <w:t xml:space="preserve"> </w:t>
-      </w:r>
-      <w:proofErr w:type="spellStart"/>
-      <w:r>
-        <w:t>veritabanına</w:t>
-      </w:r>
-      <w:proofErr w:type="spellEnd"/>
-      <w:r>
-        <w:t xml:space="preserve"> </w:t>
-      </w:r>
-      <w:proofErr w:type="spellStart"/>
-      <w:r>
-        <w:t>ait</w:t>
-      </w:r>
-      <w:proofErr w:type="spellEnd"/>
-      <w:r>
-        <w:t xml:space="preserve"> </w:t>
-      </w:r>
-      <w:proofErr w:type="spellStart"/>
-      <w:r>
-        <w:t>dosyalar</w:t>
-      </w:r>
-      <w:proofErr w:type="spellEnd"/>
-      <w:r>
-        <w:t xml:space="preserve"> </w:t>
-      </w:r>
-      <w:hyperlink r:id="rId12" w:history="1">
-        <w:r>
-          <w:rPr>
-            <w:rStyle w:val="Hyperlink"/>
-          </w:rPr>
-          <w:t>link</w:t>
-        </w:r>
-      </w:hyperlink>
-      <w:r>
-        <w:t xml:space="preserve"> </w:t>
-      </w:r>
-      <w:proofErr w:type="spellStart"/>
-      <w:r>
-        <w:t>üzerinden</w:t>
-      </w:r>
-      <w:proofErr w:type="spellEnd"/>
-      <w:r>
-        <w:t xml:space="preserve"> </w:t>
-      </w:r>
-      <w:proofErr w:type="spellStart"/>
-      <w:r>
-        <w:t>indirilir</w:t>
-      </w:r>
-      <w:proofErr w:type="spellEnd"/>
-      <w:r>
-        <w:t xml:space="preserve"> ve unzip </w:t>
-      </w:r>
-      <w:proofErr w:type="spellStart"/>
-      <w:r>
-        <w:t>edilir</w:t>
-      </w:r>
-      <w:proofErr w:type="spellEnd"/>
-      <w:r>
-        <w:t xml:space="preserve">. </w:t>
-      </w:r>
-    </w:p>
-    <w:p>
-      <w:pPr>
-        <w:pStyle w:val="ListParagraph"/>
-        <w:numPr>
-          <w:ilvl w:val="0"/>
-          <w:numId w:val="3"/>
-        </w:numPr>
-      </w:pPr>
-      <w:r>
-        <w:t>‘</w:t>
-      </w:r>
-      <w:proofErr w:type="spellStart"/>
-      <w:r>
-        <w:t>web_app</w:t>
-      </w:r>
-      <w:proofErr w:type="spellEnd"/>
+        <w:t>adlı</w:t>
+      </w:r>
+      <w:proofErr w:type="spellEnd"/>
+      <w:r>
+        <w:t xml:space="preserve"> </w:t>
+      </w:r>
+      <w:proofErr w:type="spellStart"/>
+      <w:r>
+        <w:t>klasöre</w:t>
+      </w:r>
+      <w:proofErr w:type="spellEnd"/>
+      <w:r>
+        <w:t xml:space="preserve"> </w:t>
+      </w:r>
+      <w:proofErr w:type="spellStart"/>
+      <w:r>
+        <w:t>gidilir</w:t>
+      </w:r>
+      <w:proofErr w:type="spellEnd"/>
+      <w:r>
+        <w:t xml:space="preserve"> ve </w:t>
+      </w:r>
+      <w:proofErr w:type="spellStart"/>
+      <w:r>
+        <w:t>komut</w:t>
+      </w:r>
+      <w:proofErr w:type="spellEnd"/>
+      <w:r>
+        <w:t xml:space="preserve"> </w:t>
+      </w:r>
+      <w:proofErr w:type="spellStart"/>
+      <w:r>
+        <w:t>istemcisine</w:t>
+      </w:r>
+      <w:proofErr w:type="spellEnd"/>
+      <w:r>
+        <w:t xml:space="preserve"> ‘</w:t>
+      </w:r>
+      <w:r>
+        <w:t>python main.py</w:t>
+      </w:r>
       <w:r>
         <w:t xml:space="preserve">’ </w:t>
       </w:r>
       <w:proofErr w:type="spellStart"/>
       <w:r>
-        <w:t>adlı</w:t>
-      </w:r>
-      <w:proofErr w:type="spellEnd"/>
-      <w:r>
-        <w:t xml:space="preserve"> </w:t>
-      </w:r>
-      <w:proofErr w:type="spellStart"/>
-      <w:r>
-        <w:t>klasöre</w:t>
-      </w:r>
-      <w:proofErr w:type="spellEnd"/>
-      <w:r>
-        <w:t xml:space="preserve"> </w:t>
-      </w:r>
-      <w:proofErr w:type="spellStart"/>
-      <w:r>
-        <w:t>gidilir</w:t>
-      </w:r>
-      <w:proofErr w:type="spellEnd"/>
-      <w:r>
-        <w:t xml:space="preserve"> ve </w:t>
-      </w:r>
-      <w:proofErr w:type="spellStart"/>
-      <w:r>
-        <w:t>komut</w:t>
-      </w:r>
-      <w:proofErr w:type="spellEnd"/>
-      <w:r>
-        <w:t xml:space="preserve"> </w:t>
-      </w:r>
-      <w:proofErr w:type="spellStart"/>
-      <w:r>
-        <w:t>istemcisine</w:t>
-      </w:r>
-      <w:proofErr w:type="spellEnd"/>
-      <w:r>
-        <w:t xml:space="preserve"> ‘</w:t>
-      </w:r>
-      <w:r>
-        <w:t>python main.py</w:t>
-      </w:r>
-      <w:r>
-        <w:t xml:space="preserve">’ </w:t>
-      </w:r>
-      <w:proofErr w:type="spellStart"/>
-      <w:r>
         <w:t>yazılarak</w:t>
       </w:r>
       <w:proofErr w:type="spellEnd"/>
       <w:r>
         <w:t xml:space="preserve"> proje “</w:t>
       </w:r>
-      <w:hyperlink r:id="rId13" w:history="1">
+      <w:hyperlink r:id="rId11" w:history="1">
         <w:r>
           <w:rPr>
             <w:rStyle w:val="Hyperlink"/>
@@ -1803,10 +1483,7 @@
       </w:r>
       <w:proofErr w:type="spellStart"/>
       <w:r>
-        <w:t>dosyalarında</w:t>
-      </w:r>
-      <w:r>
-        <w:t>ki</w:t>
+        <w:t>dosyalarındaki</w:t>
       </w:r>
       <w:proofErr w:type="spellEnd"/>
       <w:r>

</xml_diff>